<commit_message>
atualizado com resumo menor de 250 chars
</commit_message>
<xml_diff>
--- a/preliminaryAbstract.docx
+++ b/preliminaryAbstract.docx
@@ -66,12 +66,148 @@
     <w:p>
       <w:pPr>
         <w:pStyle w:val="Normal"/>
-        <w:jc w:val="left"/>
-        <w:rPr/>
-      </w:pPr>
-      <w:r>
-        <w:rPr/>
-        <w:t>Resumo preliminar:</w:t>
+        <w:rPr/>
+      </w:pPr>
+      <w:r>
+        <w:rPr/>
+      </w:r>
+    </w:p>
+    <w:p>
+      <w:pPr>
+        <w:pStyle w:val="Normal"/>
+        <w:rPr/>
+      </w:pPr>
+      <w:r>
+        <w:rPr/>
+      </w:r>
+    </w:p>
+    <w:p>
+      <w:pPr>
+        <w:pStyle w:val="Heading2"/>
+        <w:rPr/>
+      </w:pPr>
+      <w:r>
+        <w:rPr/>
+        <w:t>Resumo preliminar mais recente e curto:</w:t>
+      </w:r>
+    </w:p>
+    <w:p>
+      <w:pPr>
+        <w:pStyle w:val="Normal"/>
+        <w:rPr/>
+      </w:pPr>
+      <w:r>
+        <w:rPr/>
+        <w:t>O conceito de Indústria Cultural comporta uma articulação entre subjetividade e política possibilitada com os avanços tecnológicos e científicos e decorrentes aparatos para o público em geral, principalmente os relativos à comunicação, como o telégrafo, o telefone, o rádio, os aparelhos de TV, as projeções cinematográficas etc.</w:t>
+      </w:r>
+    </w:p>
+    <w:p>
+      <w:pPr>
+        <w:pStyle w:val="Normal"/>
+        <w:rPr/>
+      </w:pPr>
+      <w:r>
+        <w:rPr/>
+        <w:t>As consequências nos indivíduos e suas subjetividades  tange consagrados conceitos como falsa consciência das massas, pensamento de ticket e potencial antidemocrático. Hoje, pode-se dizer da existência de uma Indústria Cultural 2.0 que parece preservar quase todos os elementos de outrora capazes de formar o "sujeito cativo".</w:t>
+      </w:r>
+    </w:p>
+    <w:p>
+      <w:pPr>
+        <w:pStyle w:val="Normal"/>
+        <w:rPr/>
+      </w:pPr>
+      <w:r>
+        <w:rPr/>
+        <w:t>O objetivo desse trabalho é, através de uma análise sistemática do meio digital, compreender em que medida tais características estão preservadas e em que medida é possível verificar o surgimento de diferentes potencialidade.</w:t>
+      </w:r>
+    </w:p>
+    <w:p>
+      <w:pPr>
+        <w:pStyle w:val="Normal"/>
+        <w:rPr/>
+      </w:pPr>
+      <w:r>
+        <w:rPr/>
+        <w:t>Embora haja facilitação dos processos massificantes e centralizadores, parece haver também uma ação com potencialidade de práxis do indivíduo, que pode melhor observar e atuar nas estruturas sociais nas quais se encontra. Para esta potencialização, que não ocorre sem contradições, apresentamos resultados em ações percolatórias no</w:t>
+      </w:r>
+    </w:p>
+    <w:p>
+      <w:pPr>
+        <w:pStyle w:val="Normal"/>
+        <w:rPr/>
+      </w:pPr>
+      <w:r>
+        <w:rPr/>
+        <w:t xml:space="preserve"> </w:t>
+      </w:r>
+      <w:r>
+        <w:rPr/>
+        <w:t>tecido social, conceituação de meta-sensores (sociais) e estratégias antropológicas.</w:t>
+      </w:r>
+    </w:p>
+    <w:p>
+      <w:pPr>
+        <w:pStyle w:val="Normal"/>
+        <w:rPr/>
+      </w:pPr>
+      <w:r>
+        <w:rPr/>
+        <w:t>Desponta uma metodologia crítica para a condução de pesquisa em sistemas complexos humanos a partir dos registros de interação e escrita.</w:t>
+      </w:r>
+    </w:p>
+    <w:p>
+      <w:pPr>
+        <w:pStyle w:val="Normal"/>
+        <w:rPr/>
+      </w:pPr>
+      <w:r>
+        <w:rPr/>
+        <w:t>Em foco, apresentam-se formas de transposição dos processos autoritários por meio da contracultura nas redes e as novas experiências de subjetividades que emergem neste contexto de "nova sensibilidade ciborgue".</w:t>
+      </w:r>
+    </w:p>
+    <w:p>
+      <w:pPr>
+        <w:pStyle w:val="Normal"/>
+        <w:rPr/>
+      </w:pPr>
+      <w:r>
+        <w:rPr/>
+      </w:r>
+    </w:p>
+    <w:p>
+      <w:pPr>
+        <w:pStyle w:val="Normal"/>
+        <w:rPr/>
+      </w:pPr>
+      <w:r>
+        <w:rPr/>
+      </w:r>
+    </w:p>
+    <w:p>
+      <w:pPr>
+        <w:pStyle w:val="Normal"/>
+        <w:rPr/>
+      </w:pPr>
+      <w:r>
+        <w:rPr/>
+      </w:r>
+    </w:p>
+    <w:p>
+      <w:pPr>
+        <w:pStyle w:val="Heading2"/>
+        <w:rPr/>
+      </w:pPr>
+      <w:r>
+        <w:rPr/>
+        <w:t xml:space="preserve">Resumo preliminar </w:t>
+      </w:r>
+      <w:r>
+        <w:rPr/>
+        <w:t>longo</w:t>
+      </w:r>
+      <w:r>
+        <w:rPr/>
+        <w:t>:</w:t>
       </w:r>
     </w:p>
     <w:p>
@@ -185,6 +321,24 @@
       <w:r>
         <w:rPr/>
         <w:t>Em especial, formas de transposição dos processos autoritários por meio da contracultura nas redes e as novas experiências de subjetividades que emergem neste contexto de "nova sensibilidade ciborgue".</w:t>
+      </w:r>
+    </w:p>
+    <w:p>
+      <w:pPr>
+        <w:pStyle w:val="Normal"/>
+        <w:rPr/>
+      </w:pPr>
+      <w:r>
+        <w:rPr/>
+      </w:r>
+    </w:p>
+    <w:p>
+      <w:pPr>
+        <w:pStyle w:val="Normal"/>
+        <w:rPr/>
+      </w:pPr>
+      <w:r>
+        <w:rPr/>
       </w:r>
     </w:p>
     <w:sectPr>
@@ -194,6 +348,7 @@
       <w:pgNumType w:fmt="decimal"/>
       <w:formProt w:val="false"/>
       <w:textDirection w:val="lrTb"/>
+      <w:docGrid w:type="default" w:linePitch="240" w:charSpace="4294961151"/>
     </w:sectPr>
   </w:body>
 </w:document>
@@ -209,6 +364,98 @@
       <w:lvlText w:val=""/>
       <w:lvlJc w:val="left"/>
       <w:pPr>
+        <w:ind w:left="432" w:hanging="432"/>
+      </w:pPr>
+    </w:lvl>
+    <w:lvl w:ilvl="1">
+      <w:start w:val="1"/>
+      <w:numFmt w:val="none"/>
+      <w:suff w:val="nothing"/>
+      <w:lvlText w:val=""/>
+      <w:lvlJc w:val="left"/>
+      <w:pPr>
+        <w:ind w:left="576" w:hanging="576"/>
+      </w:pPr>
+    </w:lvl>
+    <w:lvl w:ilvl="2">
+      <w:start w:val="1"/>
+      <w:numFmt w:val="none"/>
+      <w:suff w:val="nothing"/>
+      <w:lvlText w:val=""/>
+      <w:lvlJc w:val="left"/>
+      <w:pPr>
+        <w:ind w:left="720" w:hanging="720"/>
+      </w:pPr>
+    </w:lvl>
+    <w:lvl w:ilvl="3">
+      <w:start w:val="1"/>
+      <w:numFmt w:val="none"/>
+      <w:suff w:val="nothing"/>
+      <w:lvlText w:val=""/>
+      <w:lvlJc w:val="left"/>
+      <w:pPr>
+        <w:ind w:left="864" w:hanging="864"/>
+      </w:pPr>
+    </w:lvl>
+    <w:lvl w:ilvl="4">
+      <w:start w:val="1"/>
+      <w:numFmt w:val="none"/>
+      <w:suff w:val="nothing"/>
+      <w:lvlText w:val=""/>
+      <w:lvlJc w:val="left"/>
+      <w:pPr>
+        <w:ind w:left="1008" w:hanging="1008"/>
+      </w:pPr>
+    </w:lvl>
+    <w:lvl w:ilvl="5">
+      <w:start w:val="1"/>
+      <w:numFmt w:val="none"/>
+      <w:suff w:val="nothing"/>
+      <w:lvlText w:val=""/>
+      <w:lvlJc w:val="left"/>
+      <w:pPr>
+        <w:ind w:left="1152" w:hanging="1152"/>
+      </w:pPr>
+    </w:lvl>
+    <w:lvl w:ilvl="6">
+      <w:start w:val="1"/>
+      <w:numFmt w:val="none"/>
+      <w:suff w:val="nothing"/>
+      <w:lvlText w:val=""/>
+      <w:lvlJc w:val="left"/>
+      <w:pPr>
+        <w:ind w:left="1296" w:hanging="1296"/>
+      </w:pPr>
+    </w:lvl>
+    <w:lvl w:ilvl="7">
+      <w:start w:val="1"/>
+      <w:numFmt w:val="none"/>
+      <w:suff w:val="nothing"/>
+      <w:lvlText w:val=""/>
+      <w:lvlJc w:val="left"/>
+      <w:pPr>
+        <w:ind w:left="1440" w:hanging="1440"/>
+      </w:pPr>
+    </w:lvl>
+    <w:lvl w:ilvl="8">
+      <w:start w:val="1"/>
+      <w:numFmt w:val="none"/>
+      <w:suff w:val="nothing"/>
+      <w:lvlText w:val=""/>
+      <w:lvlJc w:val="left"/>
+      <w:pPr>
+        <w:ind w:left="1584" w:hanging="1584"/>
+      </w:pPr>
+    </w:lvl>
+  </w:abstractNum>
+  <w:abstractNum w:abstractNumId="2">
+    <w:lvl w:ilvl="0">
+      <w:start w:val="1"/>
+      <w:numFmt w:val="none"/>
+      <w:suff w:val="nothing"/>
+      <w:lvlText w:val=""/>
+      <w:lvlJc w:val="left"/>
+      <w:pPr>
         <w:tabs>
           <w:tab w:val="num" w:pos="432"/>
         </w:tabs>
@@ -322,6 +569,9 @@
   </w:abstractNum>
   <w:num w:numId="1">
     <w:abstractNumId w:val="1"/>
+  </w:num>
+  <w:num w:numId="2">
+    <w:abstractNumId w:val="2"/>
   </w:num>
 </w:numbering>
 </file>
@@ -346,10 +596,12 @@
     <w:pPr>
       <w:widowControl w:val="false"/>
       <w:suppressAutoHyphens w:val="true"/>
+      <w:bidi w:val="0"/>
+      <w:jc w:val="left"/>
     </w:pPr>
     <w:rPr>
       <w:rFonts w:ascii="Liberation Serif" w:hAnsi="Liberation Serif" w:eastAsia="Droid Sans Fallback" w:cs="FreeSans"/>
-      <w:color w:val="auto"/>
+      <w:color w:val="00000A"/>
       <w:sz w:val="24"/>
       <w:szCs w:val="24"/>
       <w:lang w:val="en-US" w:eastAsia="zh-CN" w:bidi="hi-IN"/>
@@ -358,14 +610,8 @@
   <w:style w:type="paragraph" w:styleId="Heading1">
     <w:name w:val="Heading 1"/>
     <w:basedOn w:val="Heading"/>
-    <w:next w:val="TextBody"/>
-    <w:pPr>
-      <w:numPr>
-        <w:ilvl w:val="0"/>
-        <w:numId w:val="1"/>
-      </w:numPr>
+    <w:pPr>
       <w:spacing w:before="240" w:after="120"/>
-      <w:outlineLvl w:val="0"/>
       <w:outlineLvl w:val="0"/>
     </w:pPr>
     <w:rPr>
@@ -378,14 +624,8 @@
   <w:style w:type="paragraph" w:styleId="Heading2">
     <w:name w:val="Heading 2"/>
     <w:basedOn w:val="Heading"/>
-    <w:next w:val="TextBody"/>
-    <w:pPr>
-      <w:numPr>
-        <w:ilvl w:val="1"/>
-        <w:numId w:val="1"/>
-      </w:numPr>
+    <w:pPr>
       <w:spacing w:before="200" w:after="120"/>
-      <w:outlineLvl w:val="1"/>
       <w:outlineLvl w:val="1"/>
     </w:pPr>
     <w:rPr>
@@ -398,14 +638,8 @@
   <w:style w:type="paragraph" w:styleId="Heading3">
     <w:name w:val="Heading 3"/>
     <w:basedOn w:val="Heading"/>
-    <w:next w:val="TextBody"/>
-    <w:pPr>
-      <w:numPr>
-        <w:ilvl w:val="2"/>
-        <w:numId w:val="1"/>
-      </w:numPr>
+    <w:pPr>
       <w:spacing w:before="140" w:after="120"/>
-      <w:outlineLvl w:val="2"/>
       <w:outlineLvl w:val="2"/>
     </w:pPr>
     <w:rPr>
@@ -483,7 +717,6 @@
   <w:style w:type="paragraph" w:styleId="Title">
     <w:name w:val="Title"/>
     <w:basedOn w:val="Heading"/>
-    <w:next w:val="TextBody"/>
     <w:pPr>
       <w:jc w:val="center"/>
     </w:pPr>
@@ -497,7 +730,6 @@
   <w:style w:type="paragraph" w:styleId="Subtitle">
     <w:name w:val="Subtitle"/>
     <w:basedOn w:val="Heading"/>
-    <w:next w:val="TextBody"/>
     <w:pPr>
       <w:spacing w:before="60" w:after="120"/>
       <w:jc w:val="center"/>

</xml_diff>